<commit_message>
changed from plotly to matplotlib got it working
</commit_message>
<xml_diff>
--- a/qmds/meteorites.docx
+++ b/qmds/meteorites.docx
@@ -577,7 +577,7 @@
       </w:tr>
     </w:tbl>
     <w:bookmarkEnd w:id="23"/>
-    <w:bookmarkStart w:id="24" w:name="this-is-a-scatterplot."/>
+    <w:bookmarkStart w:id="27" w:name="this-is-a-scatterplot."/>
     <w:p>
       <w:pPr>
         <w:pStyle w:val="Heading2"/>
@@ -588,45 +588,70 @@
     </w:p>
     <w:p>
       <w:pPr>
-        <w:pStyle w:val="SourceCode"/>
-      </w:pPr>
-      <w:r>
-        <w:rPr>
-          <w:rStyle w:val="VerbatimChar"/>
-        </w:rPr>
-        <w:t xml:space="preserve">Unable to display output for mime type(s): text/html</w:t>
+        <w:pStyle w:val="FirstParagraph"/>
+      </w:pPr>
+      <w:r>
+        <w:drawing>
+          <wp:inline>
+            <wp:extent cx="4133850" cy="3209925"/>
+            <wp:effectExtent b="0" l="0" r="0" t="0"/>
+            <wp:docPr descr="" title="" id="25" name="Picture"/>
+            <a:graphic>
+              <a:graphicData uri="http://schemas.openxmlformats.org/drawingml/2006/picture">
+                <pic:pic>
+                  <pic:nvPicPr>
+                    <pic:cNvPr descr="meteorites_files/figure-docx/cell-3-output-1.png" id="26" name="Picture"/>
+                    <pic:cNvPicPr>
+                      <a:picLocks noChangeArrowheads="1" noChangeAspect="1"/>
+                    </pic:cNvPicPr>
+                  </pic:nvPicPr>
+                  <pic:blipFill>
+                    <a:blip r:embed="rId24"/>
+                    <a:stretch>
+                      <a:fillRect/>
+                    </a:stretch>
+                  </pic:blipFill>
+                  <pic:spPr bwMode="auto">
+                    <a:xfrm>
+                      <a:off x="0" y="0"/>
+                      <a:ext cx="4133850" cy="3209925"/>
+                    </a:xfrm>
+                    <a:prstGeom prst="rect">
+                      <a:avLst/>
+                    </a:prstGeom>
+                    <a:noFill/>
+                    <a:ln w="9525">
+                      <a:noFill/>
+                      <a:headEnd/>
+                      <a:tailEnd/>
+                    </a:ln>
+                  </pic:spPr>
+                </pic:pic>
+              </a:graphicData>
+            </a:graphic>
+          </wp:inline>
+        </w:drawing>
+      </w:r>
+    </w:p>
+    <w:bookmarkEnd w:id="27"/>
+    <w:bookmarkStart w:id="28" w:name="this-is-an-f-string"/>
+    <w:p>
+      <w:pPr>
+        <w:pStyle w:val="Heading2"/>
+      </w:pPr>
+      <w:r>
+        <w:t xml:space="preserve">This is an f-string</w:t>
       </w:r>
     </w:p>
     <w:p>
       <w:pPr>
-        <w:pStyle w:val="SourceCode"/>
-      </w:pPr>
-      <w:r>
-        <w:rPr>
-          <w:rStyle w:val="VerbatimChar"/>
-        </w:rPr>
-        <w:t xml:space="preserve">Unable to display output for mime type(s): text/html</w:t>
+        <w:pStyle w:val="FirstParagraph"/>
+      </w:pPr>
+      <w:r>
+        <w:t xml:space="preserve">According to our data, the number of meteors between 1995 and 2000 is 8946.</w:t>
       </w:r>
     </w:p>
-    <w:bookmarkEnd w:id="24"/>
-    <w:bookmarkStart w:id="25" w:name="this-is-an-f-string"/>
-    <w:p>
-      <w:pPr>
-        <w:pStyle w:val="Heading2"/>
-      </w:pPr>
-      <w:r>
-        <w:t xml:space="preserve">This is an f-string</w:t>
-      </w:r>
-    </w:p>
-    <w:p>
-      <w:pPr>
-        <w:pStyle w:val="FirstParagraph"/>
-      </w:pPr>
-      <w:r>
-        <w:t xml:space="preserve">According to our data, the number of meteors between 1995 and 2000 is 8946.</w:t>
-      </w:r>
-    </w:p>
-    <w:bookmarkEnd w:id="25"/>
+    <w:bookmarkEnd w:id="28"/>
     <w:sectPr/>
   </w:body>
 </w:document>

</xml_diff>